<commit_message>
Actualizacion de informe de avance, Acta de Proyecto V1.6. Correcion en la matriz de costo en la seccion de RRHH que no calculaba bien el total
</commit_message>
<xml_diff>
--- a/trunk/docs/Entregables/Informes de avance/InformedeAvance-Grupo5508-UTN-2016_24062016.docx
+++ b/trunk/docs/Entregables/Informes de avance/InformedeAvance-Grupo5508-UTN-2016_24062016.docx
@@ -529,17 +529,18 @@
               <w:contextualSpacing/>
               <w:jc w:val="left"/>
               <w:rPr>
-                <w:sz w:val="22"/>
-                <w:szCs w:val="22"/>
-              </w:rPr>
-            </w:pPr>
-            <w:r>
-              <w:rPr>
-                <w:rFonts w:ascii="Arial" w:eastAsia="Arial" w:hAnsi="Arial" w:cs="Arial"/>
-                <w:sz w:val="22"/>
-                <w:szCs w:val="22"/>
-              </w:rPr>
-              <w:t>Gantt del proyecto v1.4</w:t>
+                <w:rFonts w:ascii="Arial" w:eastAsia="Arial" w:hAnsi="Arial" w:cs="Arial"/>
+                <w:sz w:val="22"/>
+                <w:szCs w:val="22"/>
+              </w:rPr>
+            </w:pPr>
+            <w:r>
+              <w:rPr>
+                <w:rFonts w:ascii="Arial" w:eastAsia="Arial" w:hAnsi="Arial" w:cs="Arial"/>
+                <w:sz w:val="22"/>
+                <w:szCs w:val="22"/>
+              </w:rPr>
+              <w:t>Acta de proyecto v1.6</w:t>
             </w:r>
             <w:r>
               <w:rPr>
@@ -549,36 +550,15 @@
               </w:rPr>
               <w:t>.</w:t>
             </w:r>
-          </w:p>
-          <w:p>
-            <w:pPr>
-              <w:keepLines/>
-              <w:numPr>
-                <w:ilvl w:val="0"/>
-                <w:numId w:val="1"/>
-              </w:numPr>
+            <w:bookmarkStart w:id="0" w:name="_GoBack"/>
+            <w:bookmarkEnd w:id="0"/>
+          </w:p>
+          <w:p>
+            <w:pPr>
+              <w:keepLines/>
               <w:spacing w:before="0"/>
-              <w:ind w:hanging="360"/>
+              <w:ind w:left="720"/>
               <w:contextualSpacing/>
-              <w:jc w:val="left"/>
-              <w:rPr>
-                <w:sz w:val="22"/>
-                <w:szCs w:val="22"/>
-              </w:rPr>
-            </w:pPr>
-            <w:r>
-              <w:rPr>
-                <w:rFonts w:ascii="Arial" w:eastAsia="Arial" w:hAnsi="Arial" w:cs="Arial"/>
-                <w:sz w:val="22"/>
-                <w:szCs w:val="22"/>
-              </w:rPr>
-              <w:t>Documentación e información de cursos v1.0</w:t>
-            </w:r>
-          </w:p>
-          <w:p>
-            <w:pPr>
-              <w:keepLines/>
-              <w:spacing w:before="0" w:after="120"/>
               <w:jc w:val="left"/>
             </w:pPr>
           </w:p>
@@ -653,39 +633,23 @@
               </w:numPr>
               <w:spacing w:before="0"/>
               <w:ind w:hanging="360"/>
-              <w:jc w:val="left"/>
-              <w:rPr>
-                <w:sz w:val="22"/>
-                <w:szCs w:val="22"/>
-              </w:rPr>
-            </w:pPr>
-            <w:r>
-              <w:rPr>
-                <w:rFonts w:ascii="Arial" w:eastAsia="Arial" w:hAnsi="Arial" w:cs="Arial"/>
-                <w:sz w:val="22"/>
-                <w:szCs w:val="22"/>
-              </w:rPr>
-              <w:t>A</w:t>
-            </w:r>
-            <w:r>
-              <w:rPr>
-                <w:rFonts w:ascii="Arial" w:eastAsia="Arial" w:hAnsi="Arial" w:cs="Arial"/>
-                <w:sz w:val="22"/>
-                <w:szCs w:val="22"/>
-              </w:rPr>
-              <w:t>cta de proyecto</w:t>
-            </w:r>
-            <w:r>
-              <w:rPr>
-                <w:rFonts w:ascii="Arial" w:eastAsia="Arial" w:hAnsi="Arial" w:cs="Arial"/>
-                <w:sz w:val="22"/>
-                <w:szCs w:val="22"/>
-              </w:rPr>
-              <w:t xml:space="preserve"> v1.1</w:t>
-            </w:r>
-            <w:r>
-              <w:rPr>
-                <w:rFonts w:ascii="Arial" w:eastAsia="Arial" w:hAnsi="Arial" w:cs="Arial"/>
+              <w:contextualSpacing/>
+              <w:jc w:val="left"/>
+              <w:rPr>
+                <w:sz w:val="22"/>
+                <w:szCs w:val="22"/>
+              </w:rPr>
+            </w:pPr>
+            <w:r>
+              <w:rPr>
+                <w:rFonts w:ascii="Arial" w:eastAsia="Arial" w:hAnsi="Arial" w:cs="Arial"/>
+                <w:sz w:val="22"/>
+                <w:szCs w:val="22"/>
+              </w:rPr>
+              <w:t>Documentación de diseño de interfaces v1.0</w:t>
+            </w:r>
+            <w:r>
+              <w:rPr>
                 <w:sz w:val="22"/>
                 <w:szCs w:val="22"/>
               </w:rPr>
@@ -714,38 +678,6 @@
                 <w:sz w:val="22"/>
                 <w:szCs w:val="22"/>
               </w:rPr>
-              <w:t>Documentación de diseño de interfaces v1.0</w:t>
-            </w:r>
-            <w:r>
-              <w:rPr>
-                <w:sz w:val="22"/>
-                <w:szCs w:val="22"/>
-              </w:rPr>
-              <w:t>.</w:t>
-            </w:r>
-          </w:p>
-          <w:p>
-            <w:pPr>
-              <w:keepLines/>
-              <w:numPr>
-                <w:ilvl w:val="0"/>
-                <w:numId w:val="2"/>
-              </w:numPr>
-              <w:spacing w:before="0"/>
-              <w:ind w:hanging="360"/>
-              <w:contextualSpacing/>
-              <w:jc w:val="left"/>
-              <w:rPr>
-                <w:sz w:val="22"/>
-                <w:szCs w:val="22"/>
-              </w:rPr>
-            </w:pPr>
-            <w:r>
-              <w:rPr>
-                <w:rFonts w:ascii="Arial" w:eastAsia="Arial" w:hAnsi="Arial" w:cs="Arial"/>
-                <w:sz w:val="22"/>
-                <w:szCs w:val="22"/>
-              </w:rPr>
               <w:t>Doc</w:t>
             </w:r>
             <w:r>
@@ -874,6 +806,38 @@
                 <w:szCs w:val="22"/>
               </w:rPr>
               <w:t>Código fuente de interfaces de usuario.</w:t>
+            </w:r>
+          </w:p>
+          <w:p>
+            <w:pPr>
+              <w:keepLines/>
+              <w:numPr>
+                <w:ilvl w:val="0"/>
+                <w:numId w:val="1"/>
+              </w:numPr>
+              <w:spacing w:before="0"/>
+              <w:ind w:left="714" w:hanging="357"/>
+              <w:jc w:val="left"/>
+              <w:rPr>
+                <w:sz w:val="22"/>
+                <w:szCs w:val="22"/>
+              </w:rPr>
+            </w:pPr>
+            <w:r>
+              <w:rPr>
+                <w:rFonts w:ascii="Arial" w:eastAsia="Arial" w:hAnsi="Arial" w:cs="Arial"/>
+                <w:sz w:val="22"/>
+                <w:szCs w:val="22"/>
+              </w:rPr>
+              <w:t>Gantt del proyecto v1.4</w:t>
+            </w:r>
+            <w:r>
+              <w:rPr>
+                <w:rFonts w:ascii="Arial" w:eastAsia="Arial" w:hAnsi="Arial" w:cs="Arial"/>
+                <w:sz w:val="22"/>
+                <w:szCs w:val="22"/>
+              </w:rPr>
+              <w:t>.</w:t>
             </w:r>
           </w:p>
         </w:tc>
@@ -1310,7 +1274,6 @@
                 <w:sz w:val="22"/>
                 <w:szCs w:val="22"/>
               </w:rPr>
-              <w:lastRenderedPageBreak/>
               <w:t>Documento Cierre del Proyecto</w:t>
             </w:r>
           </w:p>
@@ -1444,17 +1407,7 @@
                 <w:sz w:val="22"/>
                 <w:szCs w:val="22"/>
               </w:rPr>
-              <w:t>Reuniones</w:t>
-            </w:r>
-            <w:bookmarkStart w:id="0" w:name="_GoBack"/>
-            <w:bookmarkEnd w:id="0"/>
-            <w:r>
-              <w:rPr>
-                <w:rFonts w:ascii="Arial" w:eastAsia="Arial" w:hAnsi="Arial" w:cs="Arial"/>
-                <w:sz w:val="22"/>
-                <w:szCs w:val="22"/>
-              </w:rPr>
-              <w:t xml:space="preserve"> de equipo</w:t>
+              <w:t>Reuniones de equipo</w:t>
             </w:r>
           </w:p>
         </w:tc>
@@ -2391,7 +2344,7 @@
       <w:rPr>
         <w:noProof/>
       </w:rPr>
-      <w:t>2</w:t>
+      <w:t>1</w:t>
     </w:r>
     <w:r>
       <w:fldChar w:fldCharType="end"/>

</xml_diff>

<commit_message>
* Sincronizacion de documentos con informe de avance.
* Re organizacion de la carpeta de arquitectura

* Correcion de la version y la fecha en el doc de arquitectura
</commit_message>
<xml_diff>
--- a/trunk/docs/Entregables/Informes de avance/InformedeAvance-Grupo5508-UTN-2016_24062016.docx
+++ b/trunk/docs/Entregables/Informes de avance/InformedeAvance-Grupo5508-UTN-2016_24062016.docx
@@ -506,8 +506,10 @@
                 <w:sz w:val="22"/>
                 <w:szCs w:val="22"/>
               </w:rPr>
-              <w:t>1</w:t>
-            </w:r>
+              <w:t>2</w:t>
+            </w:r>
+            <w:bookmarkStart w:id="0" w:name="_GoBack"/>
+            <w:bookmarkEnd w:id="0"/>
             <w:r>
               <w:rPr>
                 <w:rFonts w:ascii="Arial" w:eastAsia="Arial" w:hAnsi="Arial" w:cs="Arial"/>
@@ -550,8 +552,6 @@
               </w:rPr>
               <w:t>.</w:t>
             </w:r>
-            <w:bookmarkStart w:id="0" w:name="_GoBack"/>
-            <w:bookmarkEnd w:id="0"/>
           </w:p>
           <w:p>
             <w:pPr>
@@ -829,15 +829,7 @@
                 <w:sz w:val="22"/>
                 <w:szCs w:val="22"/>
               </w:rPr>
-              <w:t>Gantt del proyecto v1.4</w:t>
-            </w:r>
-            <w:r>
-              <w:rPr>
-                <w:rFonts w:ascii="Arial" w:eastAsia="Arial" w:hAnsi="Arial" w:cs="Arial"/>
-                <w:sz w:val="22"/>
-                <w:szCs w:val="22"/>
-              </w:rPr>
-              <w:t>.</w:t>
+              <w:t>Gantt del proyecto v1.4.</w:t>
             </w:r>
           </w:p>
         </w:tc>

</xml_diff>